<commit_message>
Add parsers + errors in artist, artist_id in story
</commit_message>
<xml_diff>
--- a/files/milestone1.docx
+++ b/files/milestone1.docx
@@ -1,10 +1,10 @@
 
 <file path=word/document.xml><?xml version="1.0" encoding="utf-8"?>
-<w:document xmlns:wpc="http://schemas.microsoft.com/office/word/2010/wordprocessingCanvas" xmlns:cx="http://schemas.microsoft.com/office/drawing/2014/chartex" xmlns:cx1="http://schemas.microsoft.com/office/drawing/2015/9/8/chartex" xmlns:cx2="http://schemas.microsoft.com/office/drawing/2015/10/21/chartex" xmlns:cx3="http://schemas.microsoft.com/office/drawing/2016/5/9/chartex" xmlns:cx4="http://schemas.microsoft.com/office/drawing/2016/5/10/chartex" xmlns:cx5="http://schemas.microsoft.com/office/drawing/2016/5/11/chartex" xmlns:mc="http://schemas.openxmlformats.org/markup-compatibility/2006" xmlns:o="urn:schemas-microsoft-com:office:office" xmlns:r="http://schemas.openxmlformats.org/officeDocument/2006/relationships" xmlns:m="http://schemas.openxmlformats.org/officeDocument/2006/math" xmlns:v="urn:schemas-microsoft-com:vml" xmlns:wp14="http://schemas.microsoft.com/office/word/2010/wordprocessingDrawing" xmlns:wp="http://schemas.openxmlformats.org/drawingml/2006/wordprocessingDrawing" xmlns:w10="urn:schemas-microsoft-com:office:word" xmlns:w="http://schemas.openxmlformats.org/wordprocessingml/2006/main" xmlns:w14="http://schemas.microsoft.com/office/word/2010/wordml" xmlns:w15="http://schemas.microsoft.com/office/word/2012/wordml" xmlns:w16se="http://schemas.microsoft.com/office/word/2015/wordml/symex" xmlns:wpg="http://schemas.microsoft.com/office/word/2010/wordprocessingGroup" xmlns:wpi="http://schemas.microsoft.com/office/word/2010/wordprocessingInk" xmlns:wne="http://schemas.microsoft.com/office/word/2006/wordml" xmlns:wps="http://schemas.microsoft.com/office/word/2010/wordprocessingShape" mc:Ignorable="w14 w15 w16se wp14">
+<w:document xmlns:wpc="http://schemas.microsoft.com/office/word/2010/wordprocessingCanvas" xmlns:mc="http://schemas.openxmlformats.org/markup-compatibility/2006" xmlns:o="urn:schemas-microsoft-com:office:office" xmlns:r="http://schemas.openxmlformats.org/officeDocument/2006/relationships" xmlns:m="http://schemas.openxmlformats.org/officeDocument/2006/math" xmlns:v="urn:schemas-microsoft-com:vml" xmlns:wp14="http://schemas.microsoft.com/office/word/2010/wordprocessingDrawing" xmlns:wp="http://schemas.openxmlformats.org/drawingml/2006/wordprocessingDrawing" xmlns:w10="urn:schemas-microsoft-com:office:word" xmlns:w="http://schemas.openxmlformats.org/wordprocessingml/2006/main" xmlns:w14="http://schemas.microsoft.com/office/word/2010/wordml" xmlns:w15="http://schemas.microsoft.com/office/word/2012/wordml" xmlns:wpg="http://schemas.microsoft.com/office/word/2010/wordprocessingGroup" xmlns:wpi="http://schemas.microsoft.com/office/word/2010/wordprocessingInk" xmlns:wne="http://schemas.microsoft.com/office/word/2006/wordml" xmlns:wps="http://schemas.microsoft.com/office/word/2010/wordprocessingShape" mc:Ignorable="w14 w15 wp14">
   <w:body>
     <w:p>
       <w:pPr>
-        <w:pStyle w:val="Title"/>
+        <w:pStyle w:val="Titre"/>
         <w:jc w:val="center"/>
         <w:rPr>
           <w:lang w:val="en-US"/>
@@ -94,7 +94,7 @@
     </w:p>
     <w:p>
       <w:pPr>
-        <w:pStyle w:val="Heading1"/>
+        <w:pStyle w:val="Titre1"/>
       </w:pPr>
       <w:bookmarkStart w:id="0" w:name="_Toc477944463"/>
       <w:r>
@@ -104,7 +104,7 @@
     </w:p>
     <w:p>
       <w:pPr>
-        <w:pStyle w:val="Heading2"/>
+        <w:pStyle w:val="Titre2"/>
       </w:pPr>
       <w:bookmarkStart w:id="1" w:name="_Toc477944464"/>
       <w:r>
@@ -114,7 +114,7 @@
     </w:p>
     <w:p>
       <w:pPr>
-        <w:pStyle w:val="NoSpacing"/>
+        <w:pStyle w:val="Sansinterligne"/>
       </w:pPr>
       <w:r>
         <w:t xml:space="preserve">The assumptions we made were that we are supposed to delete and to create some tables from the data </w:t>
@@ -131,7 +131,7 @@
     </w:p>
     <w:p>
       <w:pPr>
-        <w:pStyle w:val="Heading2"/>
+        <w:pStyle w:val="Titre2"/>
       </w:pPr>
       <w:bookmarkStart w:id="2" w:name="_Toc477944465"/>
       <w:r>
@@ -142,13 +142,13 @@
     </w:p>
     <w:p>
       <w:pPr>
-        <w:pStyle w:val="Heading3"/>
+        <w:pStyle w:val="Titre3"/>
       </w:pPr>
       <w:bookmarkStart w:id="3" w:name="_Toc477944466"/>
       <w:r>
         <w:rPr>
           <w:noProof/>
-          <w:lang w:eastAsia="ja-JP"/>
+          <w:lang w:val="fr-CH" w:eastAsia="ko-KR"/>
         </w:rPr>
         <w:drawing>
           <wp:anchor distT="0" distB="0" distL="114300" distR="114300" simplePos="0" relativeHeight="251658240" behindDoc="0" locked="0" layoutInCell="1" allowOverlap="1" wp14:anchorId="4D29EF56" wp14:editId="06A4BAF2">
@@ -214,7 +214,7 @@
     </w:p>
     <w:p>
       <w:pPr>
-        <w:pStyle w:val="NoSpacing"/>
+        <w:pStyle w:val="Sansinterligne"/>
       </w:pPr>
     </w:p>
     <w:p>
@@ -235,7 +235,7 @@
     </w:p>
     <w:p>
       <w:pPr>
-        <w:pStyle w:val="Heading3"/>
+        <w:pStyle w:val="Titre3"/>
       </w:pPr>
       <w:r>
         <w:lastRenderedPageBreak/>
@@ -245,7 +245,7 @@
     </w:p>
     <w:p>
       <w:pPr>
-        <w:pStyle w:val="NoSpacing"/>
+        <w:pStyle w:val="Sansinterligne"/>
       </w:pPr>
       <w:r>
         <w:t>We translate the given dataset description into entities. We add some entities to better sort data:</w:t>
@@ -253,7 +253,7 @@
     </w:p>
     <w:p>
       <w:pPr>
-        <w:pStyle w:val="NoSpacing"/>
+        <w:pStyle w:val="Sansinterligne"/>
         <w:numPr>
           <w:ilvl w:val="0"/>
           <w:numId w:val="48"/>
@@ -275,7 +275,7 @@
     </w:p>
     <w:p>
       <w:pPr>
-        <w:pStyle w:val="NoSpacing"/>
+        <w:pStyle w:val="Sansinterligne"/>
         <w:numPr>
           <w:ilvl w:val="0"/>
           <w:numId w:val="48"/>
@@ -291,7 +291,7 @@
     </w:p>
     <w:p>
       <w:pPr>
-        <w:pStyle w:val="NoSpacing"/>
+        <w:pStyle w:val="Sansinterligne"/>
         <w:numPr>
           <w:ilvl w:val="0"/>
           <w:numId w:val="48"/>
@@ -303,7 +303,7 @@
     </w:p>
     <w:p>
       <w:pPr>
-        <w:pStyle w:val="NoSpacing"/>
+        <w:pStyle w:val="Sansinterligne"/>
         <w:numPr>
           <w:ilvl w:val="0"/>
           <w:numId w:val="48"/>
@@ -320,7 +320,7 @@
     </w:p>
     <w:p>
       <w:pPr>
-        <w:pStyle w:val="NoSpacing"/>
+        <w:pStyle w:val="Sansinterligne"/>
         <w:numPr>
           <w:ilvl w:val="0"/>
           <w:numId w:val="48"/>
@@ -332,13 +332,13 @@
     </w:p>
     <w:p>
       <w:pPr>
-        <w:pStyle w:val="NoSpacing"/>
+        <w:pStyle w:val="Sansinterligne"/>
         <w:ind w:left="720"/>
       </w:pPr>
     </w:p>
     <w:p>
       <w:pPr>
-        <w:pStyle w:val="NoSpacing"/>
+        <w:pStyle w:val="Sansinterligne"/>
       </w:pPr>
       <w:r>
         <w:t xml:space="preserve">And instead of doing an entity for the </w:t>
@@ -388,12 +388,12 @@
     </w:p>
     <w:p>
       <w:pPr>
-        <w:pStyle w:val="NoSpacing"/>
+        <w:pStyle w:val="Sansinterligne"/>
       </w:pPr>
     </w:p>
     <w:p>
       <w:pPr>
-        <w:pStyle w:val="NoSpacing"/>
+        <w:pStyle w:val="Sansinterligne"/>
       </w:pPr>
       <w:r>
         <w:t>We then link the artist table to the story table through multiples relations “has_...” corresponding to if that artist has worked for a certain story with the role cited in the relation “has_...”.</w:t>
@@ -420,12 +420,12 @@
     </w:p>
     <w:p>
       <w:pPr>
-        <w:pStyle w:val="NoSpacing"/>
+        <w:pStyle w:val="Sansinterligne"/>
       </w:pPr>
     </w:p>
     <w:p>
       <w:pPr>
-        <w:pStyle w:val="NoSpacing"/>
+        <w:pStyle w:val="Sansinterligne"/>
       </w:pPr>
       <w:r>
         <w:t>We also created a table character and linked it to the story entity</w:t>
@@ -456,12 +456,12 @@
     </w:p>
     <w:p>
       <w:pPr>
-        <w:pStyle w:val="NoSpacing"/>
+        <w:pStyle w:val="Sansinterligne"/>
       </w:pPr>
     </w:p>
     <w:p>
       <w:pPr>
-        <w:pStyle w:val="NoSpacing"/>
+        <w:pStyle w:val="Sansinterligne"/>
       </w:pPr>
       <w:r>
         <w:t>Similarly, we created an entity genre, since a story may have many genre, common with other series.</w:t>
@@ -469,12 +469,12 @@
     </w:p>
     <w:p>
       <w:pPr>
-        <w:pStyle w:val="NoSpacing"/>
+        <w:pStyle w:val="Sansinterligne"/>
       </w:pPr>
     </w:p>
     <w:p>
       <w:pPr>
-        <w:pStyle w:val="NoSpacing"/>
+        <w:pStyle w:val="Sansinterligne"/>
       </w:pPr>
       <w:r>
         <w:t>We created an entity website as the brands/</w:t>
@@ -493,7 +493,7 @@
     </w:p>
     <w:p>
       <w:pPr>
-        <w:pStyle w:val="Heading2"/>
+        <w:pStyle w:val="Titre2"/>
       </w:pPr>
       <w:bookmarkStart w:id="5" w:name="_Toc477944468"/>
       <w:r>
@@ -503,7 +503,7 @@
     </w:p>
     <w:p>
       <w:pPr>
-        <w:pStyle w:val="Heading3"/>
+        <w:pStyle w:val="Titre3"/>
       </w:pPr>
       <w:bookmarkStart w:id="6" w:name="_Toc477944469"/>
       <w:r>
@@ -513,7 +513,7 @@
     </w:p>
     <w:p>
       <w:pPr>
-        <w:pStyle w:val="NoSpacing"/>
+        <w:pStyle w:val="Sansinterligne"/>
       </w:pPr>
       <w:r>
         <w:t>The translation straightly follows a</w:t>
@@ -533,12 +533,12 @@
     </w:p>
     <w:p>
       <w:pPr>
-        <w:pStyle w:val="NoSpacing"/>
+        <w:pStyle w:val="Sansinterligne"/>
       </w:pPr>
     </w:p>
     <w:p>
       <w:pPr>
-        <w:pStyle w:val="NoSpacing"/>
+        <w:pStyle w:val="Sansinterligne"/>
         <w:numPr>
           <w:ilvl w:val="0"/>
           <w:numId w:val="48"/>
@@ -558,12 +558,12 @@
     </w:p>
     <w:p>
       <w:pPr>
-        <w:pStyle w:val="NoSpacing"/>
+        <w:pStyle w:val="Sansinterligne"/>
       </w:pPr>
     </w:p>
     <w:p>
       <w:pPr>
-        <w:pStyle w:val="NoSpacing"/>
+        <w:pStyle w:val="Sansinterligne"/>
         <w:numPr>
           <w:ilvl w:val="0"/>
           <w:numId w:val="48"/>
@@ -575,12 +575,12 @@
     </w:p>
     <w:p>
       <w:pPr>
-        <w:pStyle w:val="NoSpacing"/>
+        <w:pStyle w:val="Sansinterligne"/>
       </w:pPr>
     </w:p>
     <w:p>
       <w:pPr>
-        <w:pStyle w:val="NoSpacing"/>
+        <w:pStyle w:val="Sansinterligne"/>
       </w:pPr>
       <w:r>
         <w:t xml:space="preserve">We then deleted all the “artist fields, cost field, </w:t>
@@ -605,11 +605,9 @@
     </w:p>
     <w:p>
       <w:pPr>
-        <w:pStyle w:val="Heading3"/>
+        <w:pStyle w:val="Titre3"/>
       </w:pPr>
       <w:bookmarkStart w:id="7" w:name="_Toc477944470"/>
-      <w:bookmarkStart w:id="8" w:name="_GoBack"/>
-      <w:bookmarkEnd w:id="8"/>
       <w:r>
         <w:lastRenderedPageBreak/>
         <w:t>DDL</w:t>
@@ -618,7 +616,7 @@
     </w:p>
     <w:p>
       <w:pPr>
-        <w:pStyle w:val="NoSpacing"/>
+        <w:pStyle w:val="Sansinterligne"/>
       </w:pPr>
     </w:p>
     <w:p>
@@ -34067,7 +34065,7 @@
           <w:color w:val="404040"/>
           <w:sz w:val="18"/>
           <w:szCs w:val="18"/>
-          <w:lang w:eastAsia="ja-JP"/>
+          <w:lang w:val="fr-CH" w:eastAsia="ja-JP"/>
         </w:rPr>
       </w:pPr>
       <w:r>
@@ -34077,7 +34075,7 @@
           <w:color w:val="660000"/>
           <w:sz w:val="18"/>
           <w:szCs w:val="18"/>
-          <w:lang w:eastAsia="ja-JP"/>
+          <w:lang w:val="fr-CH" w:eastAsia="ja-JP"/>
         </w:rPr>
         <w:t xml:space="preserve">288 </w:t>
       </w:r>
@@ -34088,7 +34086,7 @@
           <w:color w:val="404040"/>
           <w:sz w:val="18"/>
           <w:szCs w:val="18"/>
-          <w:lang w:eastAsia="ja-JP"/>
+          <w:lang w:val="fr-CH" w:eastAsia="ja-JP"/>
         </w:rPr>
         <w:t xml:space="preserve">  </w:t>
       </w:r>
@@ -34099,7 +34097,7 @@
           <w:color w:val="F030D0"/>
           <w:sz w:val="18"/>
           <w:szCs w:val="18"/>
-          <w:lang w:eastAsia="ja-JP"/>
+          <w:lang w:val="fr-CH" w:eastAsia="ja-JP"/>
         </w:rPr>
         <w:t>INDEX</w:t>
       </w:r>
@@ -34110,7 +34108,7 @@
           <w:color w:val="404040"/>
           <w:sz w:val="18"/>
           <w:szCs w:val="18"/>
-          <w:lang w:eastAsia="ja-JP"/>
+          <w:lang w:val="fr-CH" w:eastAsia="ja-JP"/>
         </w:rPr>
         <w:t xml:space="preserve"> `</w:t>
       </w:r>
@@ -34122,7 +34120,7 @@
           <w:color w:val="404040"/>
           <w:sz w:val="18"/>
           <w:szCs w:val="18"/>
-          <w:lang w:eastAsia="ja-JP"/>
+          <w:lang w:val="fr-CH" w:eastAsia="ja-JP"/>
         </w:rPr>
         <w:t>genre_id_idx</w:t>
       </w:r>
@@ -34134,7 +34132,7 @@
           <w:color w:val="404040"/>
           <w:sz w:val="18"/>
           <w:szCs w:val="18"/>
-          <w:lang w:eastAsia="ja-JP"/>
+          <w:lang w:val="fr-CH" w:eastAsia="ja-JP"/>
         </w:rPr>
         <w:t xml:space="preserve">` </w:t>
       </w:r>
@@ -34145,7 +34143,7 @@
           <w:color w:val="A21B5C"/>
           <w:sz w:val="18"/>
           <w:szCs w:val="18"/>
-          <w:lang w:eastAsia="ja-JP"/>
+          <w:lang w:val="fr-CH" w:eastAsia="ja-JP"/>
         </w:rPr>
         <w:t>(</w:t>
       </w:r>
@@ -34156,7 +34154,7 @@
           <w:color w:val="404040"/>
           <w:sz w:val="18"/>
           <w:szCs w:val="18"/>
-          <w:lang w:eastAsia="ja-JP"/>
+          <w:lang w:val="fr-CH" w:eastAsia="ja-JP"/>
         </w:rPr>
         <w:t>`</w:t>
       </w:r>
@@ -34168,7 +34166,7 @@
           <w:color w:val="404040"/>
           <w:sz w:val="18"/>
           <w:szCs w:val="18"/>
-          <w:lang w:eastAsia="ja-JP"/>
+          <w:lang w:val="fr-CH" w:eastAsia="ja-JP"/>
         </w:rPr>
         <w:t>genre_id</w:t>
       </w:r>
@@ -34180,7 +34178,7 @@
           <w:color w:val="404040"/>
           <w:sz w:val="18"/>
           <w:szCs w:val="18"/>
-          <w:lang w:eastAsia="ja-JP"/>
+          <w:lang w:val="fr-CH" w:eastAsia="ja-JP"/>
         </w:rPr>
         <w:t xml:space="preserve">` </w:t>
       </w:r>
@@ -34191,7 +34189,7 @@
           <w:color w:val="F030D0"/>
           <w:sz w:val="18"/>
           <w:szCs w:val="18"/>
-          <w:lang w:eastAsia="ja-JP"/>
+          <w:lang w:val="fr-CH" w:eastAsia="ja-JP"/>
         </w:rPr>
         <w:t>ASC</w:t>
       </w:r>
@@ -34202,7 +34200,7 @@
           <w:color w:val="A21B5C"/>
           <w:sz w:val="18"/>
           <w:szCs w:val="18"/>
-          <w:lang w:eastAsia="ja-JP"/>
+          <w:lang w:val="fr-CH" w:eastAsia="ja-JP"/>
         </w:rPr>
         <w:t>),</w:t>
       </w:r>
@@ -45609,25 +45607,375 @@
     </w:p>
     <w:p>
       <w:pPr>
-        <w:pStyle w:val="NoSpacing"/>
+        <w:pStyle w:val="Sansinterligne"/>
       </w:pPr>
     </w:p>
     <w:p>
       <w:pPr>
-        <w:pStyle w:val="Heading2"/>
-      </w:pPr>
-      <w:bookmarkStart w:id="9" w:name="_Toc477944471"/>
+        <w:pStyle w:val="Titre2"/>
+      </w:pPr>
+      <w:bookmarkStart w:id="8" w:name="_Toc477944471"/>
       <w:r>
         <w:t>General Comments</w:t>
       </w:r>
-      <w:bookmarkEnd w:id="9"/>
+      <w:bookmarkEnd w:id="8"/>
     </w:p>
     <w:p>
       <w:pPr>
-        <w:pStyle w:val="NoSpacing"/>
+        <w:pStyle w:val="Sansinterligne"/>
       </w:pPr>
       <w:r>
         <w:t>I think (Lucie) we all worked equally, both Kim Lan and I had already done SQL in the past so it way maybe more easy to get into it. It was totally new for Tim but the really made efforts and participated as much.</w:t>
+      </w:r>
+    </w:p>
+    <w:p>
+      <w:pPr>
+        <w:pStyle w:val="Titre1"/>
+      </w:pPr>
+      <w:r>
+        <w:lastRenderedPageBreak/>
+        <w:t xml:space="preserve">Deliverable </w:t>
+      </w:r>
+      <w:r>
+        <w:t>2</w:t>
+      </w:r>
+    </w:p>
+    <w:p>
+      <w:pPr>
+        <w:pStyle w:val="Titre2"/>
+      </w:pPr>
+      <w:r>
+        <w:t>Assumptions</w:t>
+      </w:r>
+    </w:p>
+    <w:p>
+      <w:pPr>
+        <w:pStyle w:val="Sansinterligne"/>
+      </w:pPr>
+      <w:r>
+        <w:t xml:space="preserve">Parsing leads to lots of assumptions. Here the ones we had to </w:t>
+      </w:r>
+      <w:proofErr w:type="gramStart"/>
+      <w:r>
+        <w:t>assume :</w:t>
+      </w:r>
+      <w:proofErr w:type="gramEnd"/>
+    </w:p>
+    <w:p>
+      <w:pPr>
+        <w:pStyle w:val="Sansinterligne"/>
+        <w:numPr>
+          <w:ilvl w:val="0"/>
+          <w:numId w:val="48"/>
+        </w:numPr>
+      </w:pPr>
+      <w:r>
+        <w:t xml:space="preserve">Names are full of information between parenthesis </w:t>
+      </w:r>
+      <w:proofErr w:type="gramStart"/>
+      <w:r>
+        <w:t>or</w:t>
+      </w:r>
+      <w:proofErr w:type="gramEnd"/>
+      <w:r>
+        <w:t xml:space="preserve"> brackets (such as (signed), (translator)…). We delete them to be able to rely them (instead of having twice the same author).</w:t>
+      </w:r>
+    </w:p>
+    <w:p>
+      <w:pPr>
+        <w:pStyle w:val="Sansinterligne"/>
+        <w:numPr>
+          <w:ilvl w:val="0"/>
+          <w:numId w:val="48"/>
+        </w:numPr>
+      </w:pPr>
+      <w:r>
+        <w:t>Dates are difficult to retrieve from given csv file, because of its non-uniform format. We assume:</w:t>
+      </w:r>
+    </w:p>
+    <w:p>
+      <w:pPr>
+        <w:pStyle w:val="Sansinterligne"/>
+        <w:numPr>
+          <w:ilvl w:val="1"/>
+          <w:numId w:val="48"/>
+        </w:numPr>
+      </w:pPr>
+      <w:r>
+        <w:t xml:space="preserve"> “1870’s” become “1870”</w:t>
+      </w:r>
+    </w:p>
+    <w:p>
+      <w:pPr>
+        <w:pStyle w:val="Sansinterligne"/>
+        <w:numPr>
+          <w:ilvl w:val="1"/>
+          <w:numId w:val="48"/>
+        </w:numPr>
+      </w:pPr>
+      <w:r>
+        <w:t>“July 10 1870” become “1870”</w:t>
+      </w:r>
+    </w:p>
+    <w:p>
+      <w:pPr>
+        <w:pStyle w:val="Sansinterligne"/>
+        <w:numPr>
+          <w:ilvl w:val="1"/>
+          <w:numId w:val="48"/>
+        </w:numPr>
+      </w:pPr>
+      <w:r>
+        <w:t>“1870-07-10” become “1870”</w:t>
+      </w:r>
+    </w:p>
+    <w:p>
+      <w:pPr>
+        <w:pStyle w:val="Sansinterligne"/>
+      </w:pPr>
+    </w:p>
+    <w:p>
+      <w:pPr>
+        <w:pStyle w:val="Sansinterligne"/>
+      </w:pPr>
+    </w:p>
+    <w:p>
+      <w:pPr>
+        <w:pStyle w:val="Titre2"/>
+      </w:pPr>
+      <w:r>
+        <w:t>Parsing</w:t>
+      </w:r>
+    </w:p>
+    <w:p>
+      <w:pPr>
+        <w:pStyle w:val="Sansinterligne"/>
+      </w:pPr>
+      <w:r>
+        <w:t xml:space="preserve">We had to parse multiple times the csv given to us. </w:t>
+      </w:r>
+    </w:p>
+    <w:p>
+      <w:pPr>
+        <w:pStyle w:val="Sansinterligne"/>
+      </w:pPr>
+      <w:r>
+        <w:t>For the beginning, we created scripts which</w:t>
+      </w:r>
+      <w:r>
+        <w:t xml:space="preserve"> create </w:t>
+      </w:r>
+      <w:proofErr w:type="spellStart"/>
+      <w:r>
+        <w:t>sql</w:t>
+      </w:r>
+      <w:proofErr w:type="spellEnd"/>
+      <w:r>
+        <w:t xml:space="preserve"> commands from</w:t>
+      </w:r>
+      <w:r>
+        <w:t xml:space="preserve"> csv</w:t>
+      </w:r>
+      <w:r>
+        <w:t xml:space="preserve"> data</w:t>
+      </w:r>
+      <w:bookmarkStart w:id="9" w:name="_GoBack"/>
+      <w:bookmarkEnd w:id="9"/>
+      <w:r>
+        <w:t>. During the process, we get rid of null values such as “Null”, “none”, “[</w:t>
+      </w:r>
+      <w:proofErr w:type="spellStart"/>
+      <w:r>
+        <w:t>nn</w:t>
+      </w:r>
+      <w:proofErr w:type="spellEnd"/>
+      <w:r>
+        <w:t xml:space="preserve">]”, or “?”. We also had to change </w:t>
+      </w:r>
+      <w:r>
+        <w:t xml:space="preserve">some column types. For example </w:t>
+      </w:r>
+      <w:proofErr w:type="spellStart"/>
+      <w:proofErr w:type="gramStart"/>
+      <w:r>
+        <w:t>isbn</w:t>
+      </w:r>
+      <w:proofErr w:type="spellEnd"/>
+      <w:r>
+        <w:t xml:space="preserve"> ,</w:t>
+      </w:r>
+      <w:proofErr w:type="gramEnd"/>
+      <w:r>
+        <w:t xml:space="preserve"> </w:t>
+      </w:r>
+      <w:r>
+        <w:t>rating</w:t>
+      </w:r>
+      <w:r>
+        <w:t xml:space="preserve">, </w:t>
+      </w:r>
+      <w:r>
+        <w:t>number</w:t>
+      </w:r>
+      <w:r>
+        <w:t xml:space="preserve"> of issue becoming varchar instead of </w:t>
+      </w:r>
+      <w:proofErr w:type="spellStart"/>
+      <w:r>
+        <w:t>int</w:t>
+      </w:r>
+      <w:proofErr w:type="spellEnd"/>
+      <w:r>
+        <w:t xml:space="preserve">, </w:t>
+      </w:r>
+      <w:proofErr w:type="spellStart"/>
+      <w:r>
+        <w:t>synospsis</w:t>
+      </w:r>
+      <w:proofErr w:type="spellEnd"/>
+      <w:r>
+        <w:t xml:space="preserve"> of story becoming text, etc.</w:t>
+      </w:r>
+    </w:p>
+    <w:p>
+      <w:pPr>
+        <w:pStyle w:val="Sansinterligne"/>
+      </w:pPr>
+    </w:p>
+    <w:p>
+      <w:pPr>
+        <w:pStyle w:val="Sansinterligne"/>
+      </w:pPr>
+      <w:proofErr w:type="gramStart"/>
+      <w:r>
+        <w:t>Website :</w:t>
+      </w:r>
+      <w:proofErr w:type="gramEnd"/>
+      <w:r>
+        <w:t xml:space="preserve"> Websites come from publisher, </w:t>
+      </w:r>
+      <w:proofErr w:type="spellStart"/>
+      <w:r>
+        <w:t>indicia_publisher</w:t>
+      </w:r>
+      <w:proofErr w:type="spellEnd"/>
+      <w:r>
+        <w:t xml:space="preserve"> and </w:t>
+      </w:r>
+      <w:proofErr w:type="spellStart"/>
+      <w:r>
+        <w:t>brand_group</w:t>
+      </w:r>
+      <w:proofErr w:type="spellEnd"/>
+      <w:r>
+        <w:t xml:space="preserve"> csv file. We get the </w:t>
+      </w:r>
+      <w:proofErr w:type="spellStart"/>
+      <w:proofErr w:type="gramStart"/>
+      <w:r>
+        <w:t>url</w:t>
+      </w:r>
+      <w:proofErr w:type="spellEnd"/>
+      <w:proofErr w:type="gramEnd"/>
+      <w:r>
+        <w:t xml:space="preserve"> values, parse null values, and add it in a new website table. We never add twice the same website. Once done, we process publisher, </w:t>
+      </w:r>
+      <w:proofErr w:type="spellStart"/>
+      <w:r>
+        <w:t>indicia_publisher</w:t>
+      </w:r>
+      <w:proofErr w:type="spellEnd"/>
+      <w:r>
+        <w:t xml:space="preserve"> and </w:t>
+      </w:r>
+      <w:proofErr w:type="spellStart"/>
+      <w:r>
+        <w:t>brand_group</w:t>
+      </w:r>
+      <w:proofErr w:type="spellEnd"/>
+      <w:r>
+        <w:t xml:space="preserve"> csv file and change their </w:t>
+      </w:r>
+      <w:proofErr w:type="spellStart"/>
+      <w:proofErr w:type="gramStart"/>
+      <w:r>
+        <w:t>url</w:t>
+      </w:r>
+      <w:proofErr w:type="spellEnd"/>
+      <w:proofErr w:type="gramEnd"/>
+      <w:r>
+        <w:t xml:space="preserve"> values into website id (which become a foreign key referencing the website table).</w:t>
+      </w:r>
+    </w:p>
+    <w:p>
+      <w:pPr>
+        <w:pStyle w:val="Sansinterligne"/>
+      </w:pPr>
+    </w:p>
+    <w:p>
+      <w:pPr>
+        <w:pStyle w:val="Sansinterligne"/>
+      </w:pPr>
+      <w:r>
+        <w:t>[CODE]</w:t>
+      </w:r>
+    </w:p>
+    <w:p>
+      <w:pPr>
+        <w:pStyle w:val="Sansinterligne"/>
+      </w:pPr>
+    </w:p>
+    <w:p>
+      <w:pPr>
+        <w:pStyle w:val="Sansinterligne"/>
+      </w:pPr>
+      <w:proofErr w:type="gramStart"/>
+      <w:r>
+        <w:t>Artist :</w:t>
+      </w:r>
+      <w:proofErr w:type="gramEnd"/>
+      <w:r>
+        <w:t xml:space="preserve"> Artists come from story csv file. We get names, parse null values, and add it in a new artist table. To not add an artist twice, we construct a comparative string, which is the name of author </w:t>
+      </w:r>
+      <w:r>
+        <w:t xml:space="preserve">without spaces, dot and hyphen. Unfortunately, getting rid of construction like [as name] give us information about full name or nickname of artists. These can permit us to avoid </w:t>
+      </w:r>
+      <w:proofErr w:type="spellStart"/>
+      <w:r>
+        <w:t>duplicata</w:t>
+      </w:r>
+      <w:proofErr w:type="spellEnd"/>
+      <w:r>
+        <w:t xml:space="preserve"> or obtain full names of artists (our actual version uniquely keep first found entry).</w:t>
+      </w:r>
+    </w:p>
+    <w:p>
+      <w:pPr>
+        <w:pStyle w:val="Sansinterligne"/>
+      </w:pPr>
+      <w:r>
+        <w:t xml:space="preserve">The idea is then to add id of artist in has_ table (as done for websites). </w:t>
+      </w:r>
+    </w:p>
+    <w:p>
+      <w:pPr>
+        <w:pStyle w:val="Sansinterligne"/>
+      </w:pPr>
+      <w:r>
+        <w:t xml:space="preserve"> </w:t>
+      </w:r>
+    </w:p>
+    <w:p>
+      <w:pPr>
+        <w:pStyle w:val="Sansinterligne"/>
+      </w:pPr>
+    </w:p>
+    <w:p>
+      <w:pPr>
+        <w:pStyle w:val="Sansinterligne"/>
+      </w:pPr>
+      <w:r>
+        <w:t>[CODE]</w:t>
       </w:r>
     </w:p>
     <w:sectPr>
@@ -45643,7 +45991,7 @@
 </file>
 
 <file path=word/endnotes.xml><?xml version="1.0" encoding="utf-8"?>
-<w:endnotes xmlns:wpc="http://schemas.microsoft.com/office/word/2010/wordprocessingCanvas" xmlns:cx="http://schemas.microsoft.com/office/drawing/2014/chartex" xmlns:cx1="http://schemas.microsoft.com/office/drawing/2015/9/8/chartex" xmlns:cx2="http://schemas.microsoft.com/office/drawing/2015/10/21/chartex" xmlns:cx3="http://schemas.microsoft.com/office/drawing/2016/5/9/chartex" xmlns:cx4="http://schemas.microsoft.com/office/drawing/2016/5/10/chartex" xmlns:cx5="http://schemas.microsoft.com/office/drawing/2016/5/11/chartex" xmlns:mc="http://schemas.openxmlformats.org/markup-compatibility/2006" xmlns:o="urn:schemas-microsoft-com:office:office" xmlns:r="http://schemas.openxmlformats.org/officeDocument/2006/relationships" xmlns:m="http://schemas.openxmlformats.org/officeDocument/2006/math" xmlns:v="urn:schemas-microsoft-com:vml" xmlns:wp14="http://schemas.microsoft.com/office/word/2010/wordprocessingDrawing" xmlns:wp="http://schemas.openxmlformats.org/drawingml/2006/wordprocessingDrawing" xmlns:w10="urn:schemas-microsoft-com:office:word" xmlns:w="http://schemas.openxmlformats.org/wordprocessingml/2006/main" xmlns:w14="http://schemas.microsoft.com/office/word/2010/wordml" xmlns:w15="http://schemas.microsoft.com/office/word/2012/wordml" xmlns:w16se="http://schemas.microsoft.com/office/word/2015/wordml/symex" xmlns:wpg="http://schemas.microsoft.com/office/word/2010/wordprocessingGroup" xmlns:wpi="http://schemas.microsoft.com/office/word/2010/wordprocessingInk" xmlns:wne="http://schemas.microsoft.com/office/word/2006/wordml" xmlns:wps="http://schemas.microsoft.com/office/word/2010/wordprocessingShape" mc:Ignorable="w14 w15 w16se wp14">
+<w:endnotes xmlns:wpc="http://schemas.microsoft.com/office/word/2010/wordprocessingCanvas" xmlns:mc="http://schemas.openxmlformats.org/markup-compatibility/2006" xmlns:o="urn:schemas-microsoft-com:office:office" xmlns:r="http://schemas.openxmlformats.org/officeDocument/2006/relationships" xmlns:m="http://schemas.openxmlformats.org/officeDocument/2006/math" xmlns:v="urn:schemas-microsoft-com:vml" xmlns:wp14="http://schemas.microsoft.com/office/word/2010/wordprocessingDrawing" xmlns:wp="http://schemas.openxmlformats.org/drawingml/2006/wordprocessingDrawing" xmlns:w10="urn:schemas-microsoft-com:office:word" xmlns:w="http://schemas.openxmlformats.org/wordprocessingml/2006/main" xmlns:w14="http://schemas.microsoft.com/office/word/2010/wordml" xmlns:w15="http://schemas.microsoft.com/office/word/2012/wordml" xmlns:wpg="http://schemas.microsoft.com/office/word/2010/wordprocessingGroup" xmlns:wpi="http://schemas.microsoft.com/office/word/2010/wordprocessingInk" xmlns:wne="http://schemas.microsoft.com/office/word/2006/wordml" xmlns:wps="http://schemas.microsoft.com/office/word/2010/wordprocessingShape" mc:Ignorable="w14 w15 wp14">
   <w:endnote w:type="separator" w:id="-1">
     <w:p>
       <w:pPr>
@@ -45668,7 +46016,7 @@
 </file>
 
 <file path=word/footnotes.xml><?xml version="1.0" encoding="utf-8"?>
-<w:footnotes xmlns:wpc="http://schemas.microsoft.com/office/word/2010/wordprocessingCanvas" xmlns:cx="http://schemas.microsoft.com/office/drawing/2014/chartex" xmlns:cx1="http://schemas.microsoft.com/office/drawing/2015/9/8/chartex" xmlns:cx2="http://schemas.microsoft.com/office/drawing/2015/10/21/chartex" xmlns:cx3="http://schemas.microsoft.com/office/drawing/2016/5/9/chartex" xmlns:cx4="http://schemas.microsoft.com/office/drawing/2016/5/10/chartex" xmlns:cx5="http://schemas.microsoft.com/office/drawing/2016/5/11/chartex" xmlns:mc="http://schemas.openxmlformats.org/markup-compatibility/2006" xmlns:o="urn:schemas-microsoft-com:office:office" xmlns:r="http://schemas.openxmlformats.org/officeDocument/2006/relationships" xmlns:m="http://schemas.openxmlformats.org/officeDocument/2006/math" xmlns:v="urn:schemas-microsoft-com:vml" xmlns:wp14="http://schemas.microsoft.com/office/word/2010/wordprocessingDrawing" xmlns:wp="http://schemas.openxmlformats.org/drawingml/2006/wordprocessingDrawing" xmlns:w10="urn:schemas-microsoft-com:office:word" xmlns:w="http://schemas.openxmlformats.org/wordprocessingml/2006/main" xmlns:w14="http://schemas.microsoft.com/office/word/2010/wordml" xmlns:w15="http://schemas.microsoft.com/office/word/2012/wordml" xmlns:w16se="http://schemas.microsoft.com/office/word/2015/wordml/symex" xmlns:wpg="http://schemas.microsoft.com/office/word/2010/wordprocessingGroup" xmlns:wpi="http://schemas.microsoft.com/office/word/2010/wordprocessingInk" xmlns:wne="http://schemas.microsoft.com/office/word/2006/wordml" xmlns:wps="http://schemas.microsoft.com/office/word/2010/wordprocessingShape" mc:Ignorable="w14 w15 w16se wp14">
+<w:footnotes xmlns:wpc="http://schemas.microsoft.com/office/word/2010/wordprocessingCanvas" xmlns:mc="http://schemas.openxmlformats.org/markup-compatibility/2006" xmlns:o="urn:schemas-microsoft-com:office:office" xmlns:r="http://schemas.openxmlformats.org/officeDocument/2006/relationships" xmlns:m="http://schemas.openxmlformats.org/officeDocument/2006/math" xmlns:v="urn:schemas-microsoft-com:vml" xmlns:wp14="http://schemas.microsoft.com/office/word/2010/wordprocessingDrawing" xmlns:wp="http://schemas.openxmlformats.org/drawingml/2006/wordprocessingDrawing" xmlns:w10="urn:schemas-microsoft-com:office:word" xmlns:w="http://schemas.openxmlformats.org/wordprocessingml/2006/main" xmlns:w14="http://schemas.microsoft.com/office/word/2010/wordml" xmlns:w15="http://schemas.microsoft.com/office/word/2012/wordml" xmlns:wpg="http://schemas.microsoft.com/office/word/2010/wordprocessingGroup" xmlns:wpi="http://schemas.microsoft.com/office/word/2010/wordprocessingInk" xmlns:wne="http://schemas.microsoft.com/office/word/2006/wordml" xmlns:wps="http://schemas.microsoft.com/office/word/2010/wordprocessingShape" mc:Ignorable="w14 w15 wp14">
   <w:footnote w:type="separator" w:id="-1">
     <w:p>
       <w:pPr>
@@ -45693,7 +46041,7 @@
 </file>
 
 <file path=word/header1.xml><?xml version="1.0" encoding="utf-8"?>
-<w:hdr xmlns:wpc="http://schemas.microsoft.com/office/word/2010/wordprocessingCanvas" xmlns:cx="http://schemas.microsoft.com/office/drawing/2014/chartex" xmlns:cx1="http://schemas.microsoft.com/office/drawing/2015/9/8/chartex" xmlns:cx2="http://schemas.microsoft.com/office/drawing/2015/10/21/chartex" xmlns:cx3="http://schemas.microsoft.com/office/drawing/2016/5/9/chartex" xmlns:cx4="http://schemas.microsoft.com/office/drawing/2016/5/10/chartex" xmlns:cx5="http://schemas.microsoft.com/office/drawing/2016/5/11/chartex" xmlns:mc="http://schemas.openxmlformats.org/markup-compatibility/2006" xmlns:o="urn:schemas-microsoft-com:office:office" xmlns:r="http://schemas.openxmlformats.org/officeDocument/2006/relationships" xmlns:m="http://schemas.openxmlformats.org/officeDocument/2006/math" xmlns:v="urn:schemas-microsoft-com:vml" xmlns:wp14="http://schemas.microsoft.com/office/word/2010/wordprocessingDrawing" xmlns:wp="http://schemas.openxmlformats.org/drawingml/2006/wordprocessingDrawing" xmlns:w10="urn:schemas-microsoft-com:office:word" xmlns:w="http://schemas.openxmlformats.org/wordprocessingml/2006/main" xmlns:w14="http://schemas.microsoft.com/office/word/2010/wordml" xmlns:w15="http://schemas.microsoft.com/office/word/2012/wordml" xmlns:w16se="http://schemas.microsoft.com/office/word/2015/wordml/symex" xmlns:wpg="http://schemas.microsoft.com/office/word/2010/wordprocessingGroup" xmlns:wpi="http://schemas.microsoft.com/office/word/2010/wordprocessingInk" xmlns:wne="http://schemas.microsoft.com/office/word/2006/wordml" xmlns:wps="http://schemas.microsoft.com/office/word/2010/wordprocessingShape" mc:Ignorable="w14 w15 w16se wp14">
+<w:hdr xmlns:wpc="http://schemas.microsoft.com/office/word/2010/wordprocessingCanvas" xmlns:mc="http://schemas.openxmlformats.org/markup-compatibility/2006" xmlns:o="urn:schemas-microsoft-com:office:office" xmlns:r="http://schemas.openxmlformats.org/officeDocument/2006/relationships" xmlns:m="http://schemas.openxmlformats.org/officeDocument/2006/math" xmlns:v="urn:schemas-microsoft-com:vml" xmlns:wp14="http://schemas.microsoft.com/office/word/2010/wordprocessingDrawing" xmlns:wp="http://schemas.openxmlformats.org/drawingml/2006/wordprocessingDrawing" xmlns:w10="urn:schemas-microsoft-com:office:word" xmlns:w="http://schemas.openxmlformats.org/wordprocessingml/2006/main" xmlns:w14="http://schemas.microsoft.com/office/word/2010/wordml" xmlns:w15="http://schemas.microsoft.com/office/word/2012/wordml" xmlns:wpg="http://schemas.microsoft.com/office/word/2010/wordprocessingGroup" xmlns:wpi="http://schemas.microsoft.com/office/word/2010/wordprocessingInk" xmlns:wne="http://schemas.microsoft.com/office/word/2006/wordml" xmlns:wps="http://schemas.microsoft.com/office/word/2010/wordprocessingShape" mc:Ignorable="w14 w15 wp14">
   <w:tbl>
     <w:tblPr>
       <w:tblW w:w="0" w:type="auto"/>
@@ -45728,7 +46076,7 @@
         </w:tcPr>
         <w:p>
           <w:pPr>
-            <w:pStyle w:val="Header"/>
+            <w:pStyle w:val="En-tte"/>
             <w:spacing w:after="0" w:line="240" w:lineRule="auto"/>
             <w:rPr>
               <w:rFonts w:ascii="Times New Roman" w:hAnsi="Times New Roman"/>
@@ -45749,7 +46097,7 @@
         </w:p>
         <w:p>
           <w:pPr>
-            <w:pStyle w:val="Header"/>
+            <w:pStyle w:val="En-tte"/>
             <w:spacing w:after="0" w:line="240" w:lineRule="auto"/>
             <w:rPr>
               <w:rFonts w:ascii="Times New Roman" w:hAnsi="Times New Roman"/>
@@ -45788,7 +46136,7 @@
         </w:p>
         <w:p>
           <w:pPr>
-            <w:pStyle w:val="Header"/>
+            <w:pStyle w:val="En-tte"/>
             <w:spacing w:after="0" w:line="240" w:lineRule="auto"/>
             <w:rPr>
               <w:rFonts w:ascii="Times New Roman" w:hAnsi="Times New Roman"/>
@@ -45809,7 +46157,7 @@
         </w:p>
         <w:p>
           <w:pPr>
-            <w:pStyle w:val="Header"/>
+            <w:pStyle w:val="En-tte"/>
             <w:spacing w:after="0"/>
             <w:rPr>
               <w:rFonts w:ascii="Times New Roman" w:hAnsi="Times New Roman"/>
@@ -45830,7 +46178,7 @@
         </w:p>
         <w:p>
           <w:pPr>
-            <w:pStyle w:val="Header"/>
+            <w:pStyle w:val="En-tte"/>
             <w:spacing w:after="0" w:line="240" w:lineRule="auto"/>
             <w:rPr>
               <w:rFonts w:ascii="Times New Roman" w:hAnsi="Times New Roman"/>
@@ -45884,13 +46232,13 @@
         </w:tcPr>
         <w:p>
           <w:pPr>
-            <w:pStyle w:val="Header"/>
+            <w:pStyle w:val="En-tte"/>
             <w:jc w:val="right"/>
           </w:pPr>
           <w:r>
             <w:rPr>
               <w:noProof/>
-              <w:lang w:eastAsia="ja-JP"/>
+              <w:lang w:val="fr-CH" w:eastAsia="ko-KR"/>
             </w:rPr>
             <w:drawing>
               <wp:inline distT="0" distB="0" distL="0" distR="0" wp14:anchorId="15972D9F" wp14:editId="63BDE1BC">
@@ -45943,14 +46291,14 @@
   </w:tbl>
   <w:p>
     <w:pPr>
-      <w:pStyle w:val="Header"/>
+      <w:pStyle w:val="En-tte"/>
     </w:pPr>
   </w:p>
 </w:hdr>
 </file>
 
 <file path=word/numbering.xml><?xml version="1.0" encoding="utf-8"?>
-<w:numbering xmlns:wpc="http://schemas.microsoft.com/office/word/2010/wordprocessingCanvas" xmlns:cx="http://schemas.microsoft.com/office/drawing/2014/chartex" xmlns:cx1="http://schemas.microsoft.com/office/drawing/2015/9/8/chartex" xmlns:cx2="http://schemas.microsoft.com/office/drawing/2015/10/21/chartex" xmlns:cx3="http://schemas.microsoft.com/office/drawing/2016/5/9/chartex" xmlns:cx4="http://schemas.microsoft.com/office/drawing/2016/5/10/chartex" xmlns:cx5="http://schemas.microsoft.com/office/drawing/2016/5/11/chartex" xmlns:mc="http://schemas.openxmlformats.org/markup-compatibility/2006" xmlns:o="urn:schemas-microsoft-com:office:office" xmlns:r="http://schemas.openxmlformats.org/officeDocument/2006/relationships" xmlns:m="http://schemas.openxmlformats.org/officeDocument/2006/math" xmlns:v="urn:schemas-microsoft-com:vml" xmlns:wp14="http://schemas.microsoft.com/office/word/2010/wordprocessingDrawing" xmlns:wp="http://schemas.openxmlformats.org/drawingml/2006/wordprocessingDrawing" xmlns:w10="urn:schemas-microsoft-com:office:word" xmlns:w="http://schemas.openxmlformats.org/wordprocessingml/2006/main" xmlns:w14="http://schemas.microsoft.com/office/word/2010/wordml" xmlns:w15="http://schemas.microsoft.com/office/word/2012/wordml" xmlns:w16se="http://schemas.microsoft.com/office/word/2015/wordml/symex" xmlns:wpg="http://schemas.microsoft.com/office/word/2010/wordprocessingGroup" xmlns:wpi="http://schemas.microsoft.com/office/word/2010/wordprocessingInk" xmlns:wne="http://schemas.microsoft.com/office/word/2006/wordml" xmlns:wps="http://schemas.microsoft.com/office/word/2010/wordprocessingShape" mc:Ignorable="w14 w15 w16se wp14">
+<w:numbering xmlns:wpc="http://schemas.microsoft.com/office/word/2010/wordprocessingCanvas" xmlns:mc="http://schemas.openxmlformats.org/markup-compatibility/2006" xmlns:o="urn:schemas-microsoft-com:office:office" xmlns:r="http://schemas.openxmlformats.org/officeDocument/2006/relationships" xmlns:m="http://schemas.openxmlformats.org/officeDocument/2006/math" xmlns:v="urn:schemas-microsoft-com:vml" xmlns:wp14="http://schemas.microsoft.com/office/word/2010/wordprocessingDrawing" xmlns:wp="http://schemas.openxmlformats.org/drawingml/2006/wordprocessingDrawing" xmlns:w10="urn:schemas-microsoft-com:office:word" xmlns:w="http://schemas.openxmlformats.org/wordprocessingml/2006/main" xmlns:w14="http://schemas.microsoft.com/office/word/2010/wordml" xmlns:w15="http://schemas.microsoft.com/office/word/2012/wordml" xmlns:wpg="http://schemas.microsoft.com/office/word/2010/wordprocessingGroup" xmlns:wpi="http://schemas.microsoft.com/office/word/2010/wordprocessingInk" xmlns:wne="http://schemas.microsoft.com/office/word/2006/wordml" xmlns:wps="http://schemas.microsoft.com/office/word/2010/wordprocessingShape" mc:Ignorable="w14 w15 wp14">
   <w:abstractNum w:abstractNumId="0" w15:restartNumberingAfterBreak="0">
     <w:nsid w:val="02A22B5D"/>
     <w:multiLevelType w:val="multilevel"/>
@@ -47292,7 +47640,7 @@
         <w:rFonts w:ascii="Calibri" w:eastAsia="Calibri" w:hAnsi="Calibri" w:cs="Times New Roman" w:hint="default"/>
       </w:rPr>
     </w:lvl>
-    <w:lvl w:ilvl="1" w:tplc="100C0003" w:tentative="1">
+    <w:lvl w:ilvl="1" w:tplc="100C0003">
       <w:start w:val="1"/>
       <w:numFmt w:val="bullet"/>
       <w:lvlText w:val="o"/>
@@ -51018,7 +51366,7 @@
 </file>
 
 <file path=word/styles.xml><?xml version="1.0" encoding="utf-8"?>
-<w:styles xmlns:mc="http://schemas.openxmlformats.org/markup-compatibility/2006" xmlns:r="http://schemas.openxmlformats.org/officeDocument/2006/relationships" xmlns:w="http://schemas.openxmlformats.org/wordprocessingml/2006/main" xmlns:w14="http://schemas.microsoft.com/office/word/2010/wordml" xmlns:w15="http://schemas.microsoft.com/office/word/2012/wordml" xmlns:w16se="http://schemas.microsoft.com/office/word/2015/wordml/symex" mc:Ignorable="w14 w15 w16se">
+<w:styles xmlns:mc="http://schemas.openxmlformats.org/markup-compatibility/2006" xmlns:r="http://schemas.openxmlformats.org/officeDocument/2006/relationships" xmlns:w="http://schemas.openxmlformats.org/wordprocessingml/2006/main" xmlns:w14="http://schemas.microsoft.com/office/word/2010/wordml" xmlns:w15="http://schemas.microsoft.com/office/word/2012/wordml" mc:Ignorable="w14 w15">
   <w:docDefaults>
     <w:rPrDefault>
       <w:rPr>
@@ -51028,7 +51376,7 @@
     </w:rPrDefault>
     <w:pPrDefault/>
   </w:docDefaults>
-  <w:latentStyles w:defLockedState="0" w:defUIPriority="99" w:defSemiHidden="0" w:defUnhideWhenUsed="0" w:defQFormat="0" w:count="374">
+  <w:latentStyles w:defLockedState="0" w:defUIPriority="99" w:defSemiHidden="0" w:defUnhideWhenUsed="0" w:defQFormat="0" w:count="371">
     <w:lsdException w:name="Normal" w:uiPriority="0" w:qFormat="1"/>
     <w:lsdException w:name="heading 1" w:uiPriority="9" w:qFormat="1"/>
     <w:lsdException w:name="heading 2" w:semiHidden="1" w:uiPriority="9" w:unhideWhenUsed="1" w:qFormat="1"/>
@@ -51400,9 +51748,6 @@
     <w:lsdException w:name="List Table 5 Dark Accent 6" w:uiPriority="50"/>
     <w:lsdException w:name="List Table 6 Colorful Accent 6" w:uiPriority="51"/>
     <w:lsdException w:name="List Table 7 Colorful Accent 6" w:uiPriority="52"/>
-    <w:lsdException w:name="Mention" w:semiHidden="1" w:unhideWhenUsed="1"/>
-    <w:lsdException w:name="Smart Hyperlink" w:semiHidden="1" w:unhideWhenUsed="1"/>
-    <w:lsdException w:name="Hashtag" w:semiHidden="1" w:unhideWhenUsed="1"/>
   </w:latentStyles>
   <w:style w:type="paragraph" w:default="1" w:styleId="Normal">
     <w:name w:val="Normal"/>
@@ -51417,7 +51762,7 @@
       <w:lang w:val="en-US" w:eastAsia="en-US"/>
     </w:rPr>
   </w:style>
-  <w:style w:type="paragraph" w:styleId="Heading1">
+  <w:style w:type="paragraph" w:styleId="Titre1">
     <w:name w:val="heading 1"/>
     <w:basedOn w:val="Normal"/>
     <w:next w:val="Normal"/>
@@ -51436,7 +51781,7 @@
       <w:szCs w:val="32"/>
     </w:rPr>
   </w:style>
-  <w:style w:type="paragraph" w:styleId="Heading2">
+  <w:style w:type="paragraph" w:styleId="Titre2">
     <w:name w:val="heading 2"/>
     <w:basedOn w:val="Normal"/>
     <w:next w:val="Normal"/>
@@ -51457,11 +51802,11 @@
       <w:szCs w:val="28"/>
     </w:rPr>
   </w:style>
-  <w:style w:type="paragraph" w:styleId="Heading3">
+  <w:style w:type="paragraph" w:styleId="Titre3">
     <w:name w:val="heading 3"/>
     <w:basedOn w:val="Normal"/>
     <w:next w:val="Normal"/>
-    <w:link w:val="Heading3Char"/>
+    <w:link w:val="Titre3Car"/>
     <w:uiPriority w:val="9"/>
     <w:unhideWhenUsed/>
     <w:qFormat/>
@@ -51479,11 +51824,11 @@
       <w:szCs w:val="24"/>
     </w:rPr>
   </w:style>
-  <w:style w:type="paragraph" w:styleId="Heading4">
+  <w:style w:type="paragraph" w:styleId="Titre4">
     <w:name w:val="heading 4"/>
     <w:basedOn w:val="Normal"/>
     <w:next w:val="Normal"/>
-    <w:link w:val="Heading4Char"/>
+    <w:link w:val="Titre4Car"/>
     <w:uiPriority w:val="9"/>
     <w:unhideWhenUsed/>
     <w:qFormat/>
@@ -51501,14 +51846,14 @@
       <w:color w:val="2E74B5" w:themeColor="accent1" w:themeShade="BF"/>
     </w:rPr>
   </w:style>
-  <w:style w:type="paragraph" w:styleId="Heading5">
+  <w:style w:type="paragraph" w:styleId="Titre5">
     <w:name w:val="heading 5"/>
     <w:basedOn w:val="Normal"/>
     <w:pPr>
       <w:outlineLvl w:val="4"/>
     </w:pPr>
   </w:style>
-  <w:style w:type="paragraph" w:styleId="Heading6">
+  <w:style w:type="paragraph" w:styleId="Titre6">
     <w:name w:val="heading 6"/>
     <w:basedOn w:val="Normal"/>
     <w:next w:val="Normal"/>
@@ -51522,13 +51867,13 @@
       <w:bCs/>
     </w:rPr>
   </w:style>
-  <w:style w:type="character" w:default="1" w:styleId="DefaultParagraphFont">
+  <w:style w:type="character" w:default="1" w:styleId="Policepardfaut">
     <w:name w:val="Default Paragraph Font"/>
     <w:uiPriority w:val="1"/>
     <w:semiHidden/>
     <w:unhideWhenUsed/>
   </w:style>
-  <w:style w:type="table" w:default="1" w:styleId="TableNormal">
+  <w:style w:type="table" w:default="1" w:styleId="TableauNormal">
     <w:name w:val="Normal Table"/>
     <w:uiPriority w:val="99"/>
     <w:semiHidden/>
@@ -51543,16 +51888,16 @@
       </w:tblCellMar>
     </w:tblPr>
   </w:style>
-  <w:style w:type="numbering" w:default="1" w:styleId="NoList">
+  <w:style w:type="numbering" w:default="1" w:styleId="Aucuneliste">
     <w:name w:val="No List"/>
     <w:uiPriority w:val="99"/>
     <w:semiHidden/>
     <w:unhideWhenUsed/>
   </w:style>
-  <w:style w:type="character" w:customStyle="1" w:styleId="Heading3Char">
-    <w:name w:val="Heading 3 Char"/>
-    <w:basedOn w:val="DefaultParagraphFont"/>
-    <w:link w:val="Heading3"/>
+  <w:style w:type="character" w:customStyle="1" w:styleId="Titre3Car">
+    <w:name w:val="Titre 3 Car"/>
+    <w:basedOn w:val="Policepardfaut"/>
+    <w:link w:val="Titre3"/>
     <w:uiPriority w:val="9"/>
     <w:rsid w:val="00CD2E4F"/>
     <w:rPr>
@@ -51563,10 +51908,10 @@
       <w:lang w:val="en-US" w:eastAsia="en-US"/>
     </w:rPr>
   </w:style>
-  <w:style w:type="character" w:customStyle="1" w:styleId="Heading4Char">
-    <w:name w:val="Heading 4 Char"/>
-    <w:basedOn w:val="DefaultParagraphFont"/>
-    <w:link w:val="Heading4"/>
+  <w:style w:type="character" w:customStyle="1" w:styleId="Titre4Car">
+    <w:name w:val="Titre 4 Car"/>
+    <w:basedOn w:val="Policepardfaut"/>
+    <w:link w:val="Titre4"/>
     <w:uiPriority w:val="9"/>
     <w:rsid w:val="00CD2E4F"/>
     <w:rPr>
@@ -51581,7 +51926,7 @@
   </w:style>
   <w:style w:type="character" w:customStyle="1" w:styleId="Heading5Char">
     <w:name w:val="Heading 5 Char"/>
-    <w:basedOn w:val="DefaultParagraphFont"/>
+    <w:basedOn w:val="Policepardfaut"/>
     <w:rPr>
       <w:rFonts w:ascii="Times New Roman" w:eastAsia="Times New Roman" w:hAnsi="Times New Roman" w:cs="Times New Roman"/>
       <w:b/>
@@ -51592,7 +51937,7 @@
   </w:style>
   <w:style w:type="character" w:customStyle="1" w:styleId="ArticlecontentsCharChar">
     <w:name w:val="Article contents Char Char"/>
-    <w:basedOn w:val="DefaultParagraphFont"/>
+    <w:basedOn w:val="Policepardfaut"/>
     <w:rPr>
       <w:rFonts w:eastAsia="Batang"/>
       <w:lang w:eastAsia="ko-KR"/>
@@ -51600,7 +51945,7 @@
   </w:style>
   <w:style w:type="character" w:customStyle="1" w:styleId="Heading1Char">
     <w:name w:val="Heading 1 Char"/>
-    <w:basedOn w:val="DefaultParagraphFont"/>
+    <w:basedOn w:val="Policepardfaut"/>
     <w:uiPriority w:val="9"/>
     <w:rPr>
       <w:rFonts w:ascii="Cambria" w:eastAsia="Times New Roman" w:hAnsi="Cambria" w:cs="Times New Roman"/>
@@ -51612,7 +51957,7 @@
   </w:style>
   <w:style w:type="character" w:customStyle="1" w:styleId="Heading6Char">
     <w:name w:val="Heading 6 Char"/>
-    <w:basedOn w:val="DefaultParagraphFont"/>
+    <w:basedOn w:val="Policepardfaut"/>
     <w:rPr>
       <w:rFonts w:ascii="Calibri" w:eastAsia="Times New Roman" w:hAnsi="Calibri" w:cs="Times New Roman"/>
       <w:b/>
@@ -51623,7 +51968,7 @@
   </w:style>
   <w:style w:type="character" w:customStyle="1" w:styleId="Heading2Char">
     <w:name w:val="Heading 2 Char"/>
-    <w:basedOn w:val="DefaultParagraphFont"/>
+    <w:basedOn w:val="Policepardfaut"/>
     <w:uiPriority w:val="9"/>
     <w:rPr>
       <w:rFonts w:ascii="Cambria" w:eastAsia="Times New Roman" w:hAnsi="Cambria" w:cs="Times New Roman"/>
@@ -51637,7 +51982,7 @@
   </w:style>
   <w:style w:type="character" w:customStyle="1" w:styleId="InternetLink">
     <w:name w:val="Internet Link"/>
-    <w:basedOn w:val="DefaultParagraphFont"/>
+    <w:basedOn w:val="Policepardfaut"/>
     <w:rPr>
       <w:color w:val="0000FF"/>
       <w:u w:val="single"/>
@@ -51645,7 +51990,7 @@
   </w:style>
   <w:style w:type="character" w:customStyle="1" w:styleId="HeaderChar">
     <w:name w:val="Header Char"/>
-    <w:basedOn w:val="DefaultParagraphFont"/>
+    <w:basedOn w:val="Policepardfaut"/>
     <w:rPr>
       <w:sz w:val="22"/>
       <w:szCs w:val="22"/>
@@ -51654,7 +51999,7 @@
   </w:style>
   <w:style w:type="character" w:customStyle="1" w:styleId="FooterChar">
     <w:name w:val="Footer Char"/>
-    <w:basedOn w:val="DefaultParagraphFont"/>
+    <w:basedOn w:val="Policepardfaut"/>
     <w:rPr>
       <w:sz w:val="22"/>
       <w:szCs w:val="22"/>
@@ -51663,7 +52008,7 @@
   </w:style>
   <w:style w:type="character" w:customStyle="1" w:styleId="BalloonTextChar">
     <w:name w:val="Balloon Text Char"/>
-    <w:basedOn w:val="DefaultParagraphFont"/>
+    <w:basedOn w:val="Policepardfaut"/>
     <w:rPr>
       <w:rFonts w:ascii="Tahoma" w:hAnsi="Tahoma" w:cs="Tahoma"/>
       <w:sz w:val="16"/>
@@ -51673,7 +52018,7 @@
   </w:style>
   <w:style w:type="character" w:customStyle="1" w:styleId="TitleChar">
     <w:name w:val="Title Char"/>
-    <w:basedOn w:val="DefaultParagraphFont"/>
+    <w:basedOn w:val="Policepardfaut"/>
     <w:rPr>
       <w:rFonts w:ascii="Cambria" w:hAnsi="Cambria"/>
       <w:color w:val="17365D"/>
@@ -51794,9 +52139,9 @@
   <w:style w:type="character" w:customStyle="1" w:styleId="NumberingSymbols">
     <w:name w:val="Numbering Symbols"/>
   </w:style>
-  <w:style w:type="character" w:styleId="CommentReference">
+  <w:style w:type="character" w:styleId="Marquedecommentaire">
     <w:name w:val="annotation reference"/>
-    <w:basedOn w:val="DefaultParagraphFont"/>
+    <w:basedOn w:val="Policepardfaut"/>
     <w:uiPriority w:val="99"/>
     <w:rPr>
       <w:sz w:val="16"/>
@@ -51805,7 +52150,7 @@
   </w:style>
   <w:style w:type="character" w:customStyle="1" w:styleId="CommentTextChar">
     <w:name w:val="Comment Text Char"/>
-    <w:basedOn w:val="DefaultParagraphFont"/>
+    <w:basedOn w:val="Policepardfaut"/>
     <w:uiPriority w:val="99"/>
     <w:rPr>
       <w:color w:val="00000A"/>
@@ -51870,14 +52215,14 @@
       <w:spacing w:after="140" w:line="288" w:lineRule="auto"/>
     </w:pPr>
   </w:style>
-  <w:style w:type="paragraph" w:styleId="List">
+  <w:style w:type="paragraph" w:styleId="Liste">
     <w:name w:val="List"/>
     <w:basedOn w:val="TextBody"/>
     <w:rPr>
       <w:rFonts w:cs="FreeSans"/>
     </w:rPr>
   </w:style>
-  <w:style w:type="paragraph" w:styleId="Caption">
+  <w:style w:type="paragraph" w:styleId="Lgende">
     <w:name w:val="caption"/>
     <w:basedOn w:val="Normal"/>
     <w:pPr>
@@ -51916,7 +52261,7 @@
       <w:lang w:eastAsia="ko-KR"/>
     </w:rPr>
   </w:style>
-  <w:style w:type="paragraph" w:styleId="Header">
+  <w:style w:type="paragraph" w:styleId="En-tte">
     <w:name w:val="header"/>
     <w:basedOn w:val="Normal"/>
     <w:pPr>
@@ -51926,7 +52271,7 @@
       </w:tabs>
     </w:pPr>
   </w:style>
-  <w:style w:type="paragraph" w:styleId="Footer">
+  <w:style w:type="paragraph" w:styleId="Pieddepage">
     <w:name w:val="footer"/>
     <w:basedOn w:val="Normal"/>
     <w:pPr>
@@ -51936,7 +52281,7 @@
       </w:tabs>
     </w:pPr>
   </w:style>
-  <w:style w:type="paragraph" w:styleId="BalloonText">
+  <w:style w:type="paragraph" w:styleId="Textedebulles">
     <w:name w:val="Balloon Text"/>
     <w:basedOn w:val="Normal"/>
     <w:pPr>
@@ -51948,7 +52293,7 @@
       <w:szCs w:val="16"/>
     </w:rPr>
   </w:style>
-  <w:style w:type="paragraph" w:styleId="ListParagraph">
+  <w:style w:type="paragraph" w:styleId="Paragraphedeliste">
     <w:name w:val="List Paragraph"/>
     <w:basedOn w:val="Normal"/>
     <w:uiPriority w:val="34"/>
@@ -51958,7 +52303,7 @@
       <w:contextualSpacing/>
     </w:pPr>
   </w:style>
-  <w:style w:type="paragraph" w:styleId="NoSpacing">
+  <w:style w:type="paragraph" w:styleId="Sansinterligne">
     <w:name w:val="No Spacing"/>
     <w:uiPriority w:val="1"/>
     <w:qFormat/>
@@ -51972,7 +52317,7 @@
       <w:lang w:val="en-US" w:eastAsia="en-US"/>
     </w:rPr>
   </w:style>
-  <w:style w:type="paragraph" w:styleId="Title">
+  <w:style w:type="paragraph" w:styleId="Titre">
     <w:name w:val="Title"/>
     <w:basedOn w:val="Normal"/>
     <w:next w:val="Normal"/>
@@ -52009,7 +52354,7 @@
   </w:style>
   <w:style w:type="paragraph" w:customStyle="1" w:styleId="ContentsHeading">
     <w:name w:val="Contents Heading"/>
-    <w:basedOn w:val="Heading1"/>
+    <w:basedOn w:val="Titre1"/>
     <w:next w:val="Normal"/>
     <w:pPr>
       <w:keepLines/>
@@ -52041,7 +52386,7 @@
       <w:spacing w:after="100"/>
     </w:pPr>
   </w:style>
-  <w:style w:type="paragraph" w:styleId="CommentText">
+  <w:style w:type="paragraph" w:styleId="Commentaire">
     <w:name w:val="annotation text"/>
     <w:basedOn w:val="Normal"/>
     <w:uiPriority w:val="99"/>
@@ -52053,9 +52398,9 @@
       <w:szCs w:val="20"/>
     </w:rPr>
   </w:style>
-  <w:style w:type="paragraph" w:styleId="CommentSubject">
+  <w:style w:type="paragraph" w:styleId="Objetducommentaire">
     <w:name w:val="annotation subject"/>
-    <w:basedOn w:val="CommentText"/>
+    <w:basedOn w:val="Commentaire"/>
     <w:rPr>
       <w:b/>
       <w:bCs/>
@@ -52065,7 +52410,7 @@
     <w:name w:val="Table Contents"/>
     <w:basedOn w:val="Normal"/>
   </w:style>
-  <w:style w:type="paragraph" w:styleId="Revision">
+  <w:style w:type="paragraph" w:styleId="Rvision">
     <w:name w:val="Revision"/>
     <w:hidden/>
     <w:uiPriority w:val="99"/>
@@ -52078,9 +52423,9 @@
       <w:lang w:val="en-US" w:eastAsia="en-US"/>
     </w:rPr>
   </w:style>
-  <w:style w:type="character" w:styleId="Hyperlink">
+  <w:style w:type="character" w:styleId="Lienhypertexte">
     <w:name w:val="Hyperlink"/>
-    <w:basedOn w:val="DefaultParagraphFont"/>
+    <w:basedOn w:val="Policepardfaut"/>
     <w:uiPriority w:val="99"/>
     <w:unhideWhenUsed/>
     <w:rsid w:val="003844D0"/>
@@ -52089,7 +52434,7 @@
       <w:u w:val="single"/>
     </w:rPr>
   </w:style>
-  <w:style w:type="paragraph" w:styleId="TOC1">
+  <w:style w:type="paragraph" w:styleId="TM1">
     <w:name w:val="toc 1"/>
     <w:basedOn w:val="Normal"/>
     <w:next w:val="Normal"/>
@@ -52101,7 +52446,7 @@
       <w:spacing w:after="100"/>
     </w:pPr>
   </w:style>
-  <w:style w:type="paragraph" w:styleId="TOC2">
+  <w:style w:type="paragraph" w:styleId="TM2">
     <w:name w:val="toc 2"/>
     <w:basedOn w:val="Normal"/>
     <w:next w:val="Normal"/>
@@ -52114,7 +52459,7 @@
       <w:ind w:left="220"/>
     </w:pPr>
   </w:style>
-  <w:style w:type="paragraph" w:styleId="TOC3">
+  <w:style w:type="paragraph" w:styleId="TM3">
     <w:name w:val="toc 3"/>
     <w:basedOn w:val="Normal"/>
     <w:next w:val="Normal"/>
@@ -52127,7 +52472,7 @@
       <w:ind w:left="440"/>
     </w:pPr>
   </w:style>
-  <w:style w:type="paragraph" w:styleId="TOC4">
+  <w:style w:type="paragraph" w:styleId="TM4">
     <w:name w:val="toc 4"/>
     <w:basedOn w:val="Normal"/>
     <w:next w:val="Normal"/>
@@ -52140,10 +52485,10 @@
       <w:ind w:left="660"/>
     </w:pPr>
   </w:style>
-  <w:style w:type="character" w:customStyle="1" w:styleId="HTMLPreformattedChar">
-    <w:name w:val="HTML Preformatted Char"/>
-    <w:basedOn w:val="DefaultParagraphFont"/>
-    <w:link w:val="HTMLPreformatted"/>
+  <w:style w:type="character" w:customStyle="1" w:styleId="PrformatHTMLCar">
+    <w:name w:val="Préformaté HTML Car"/>
+    <w:basedOn w:val="Policepardfaut"/>
+    <w:link w:val="PrformatHTML"/>
     <w:uiPriority w:val="99"/>
     <w:semiHidden/>
     <w:rsid w:val="00AA5A2D"/>
@@ -52152,10 +52497,10 @@
       <w:lang w:val="en-US" w:eastAsia="ja-JP"/>
     </w:rPr>
   </w:style>
-  <w:style w:type="paragraph" w:styleId="HTMLPreformatted">
+  <w:style w:type="paragraph" w:styleId="PrformatHTML">
     <w:name w:val="HTML Preformatted"/>
     <w:basedOn w:val="Normal"/>
-    <w:link w:val="HTMLPreformattedChar"/>
+    <w:link w:val="PrformatHTMLCar"/>
     <w:uiPriority w:val="99"/>
     <w:semiHidden/>
     <w:unhideWhenUsed/>
@@ -52459,7 +52804,7 @@
 </file>
 
 <file path=customXml/itemProps1.xml><?xml version="1.0" encoding="utf-8"?>
-<ds:datastoreItem xmlns:ds="http://schemas.openxmlformats.org/officeDocument/2006/customXml" ds:itemID="{1E8D244F-8D4F-4D2C-93D9-277AF487605B}">
+<ds:datastoreItem xmlns:ds="http://schemas.openxmlformats.org/officeDocument/2006/customXml" ds:itemID="{B9932995-F8DA-4344-8685-8DB2A09039FF}">
   <ds:schemaRefs>
     <ds:schemaRef ds:uri="http://schemas.openxmlformats.org/officeDocument/2006/bibliography"/>
   </ds:schemaRefs>

</xml_diff>